<commit_message>
Update delete message output and adds a put update method.
</commit_message>
<xml_diff>
--- a/To-Do List Databse API curl commands.docx
+++ b/To-Do List Databse API curl commands.docx
@@ -178,30 +178,6 @@
       <w:pPr>
         <w:spacing w:line="240" w:lineRule="auto"/>
       </w:pPr>
-      <w:r>
-        <w:t>curl http://localhost:3000/todos/1</w:t>
-      </w:r>
-    </w:p>
-    <w:p>
-      <w:pPr>
-        <w:spacing w:line="240" w:lineRule="auto"/>
-      </w:pPr>
-      <w:r>
-        <w:t>{"</w:t>
-      </w:r>
-      <w:proofErr w:type="spellStart"/>
-      <w:r>
-        <w:t>message":"Task</w:t>
-      </w:r>
-      <w:proofErr w:type="spellEnd"/>
-      <w:r>
-        <w:t>: Plan out dinners with ID: 1 and completion status 'false' found successfully!"}</w:t>
-      </w:r>
-    </w:p>
-    <w:p>
-      <w:pPr>
-        <w:spacing w:line="240" w:lineRule="auto"/>
-      </w:pPr>
     </w:p>
     <w:p>
       <w:pPr>
@@ -223,54 +199,6 @@
       <w:pPr>
         <w:spacing w:line="240" w:lineRule="auto"/>
       </w:pPr>
-      <w:r>
-        <w:t>curl http://localhost:3000/todos?completed=false</w:t>
-      </w:r>
-    </w:p>
-    <w:p>
-      <w:pPr>
-        <w:spacing w:line="240" w:lineRule="auto"/>
-      </w:pPr>
-      <w:r>
-        <w:t>{"</w:t>
-      </w:r>
-      <w:proofErr w:type="spellStart"/>
-      <w:r>
-        <w:t>message":"Tasks</w:t>
-      </w:r>
-      <w:proofErr w:type="spellEnd"/>
-      <w:r>
-        <w:t xml:space="preserve"> with the completion status of 'false' are shown below: ","</w:t>
-      </w:r>
-      <w:proofErr w:type="spellStart"/>
-      <w:r>
-        <w:t>filteredTodos</w:t>
-      </w:r>
-      <w:proofErr w:type="spellEnd"/>
-      <w:r>
-        <w:t xml:space="preserve">":[{"id":1,"task":"Plan out </w:t>
-      </w:r>
-      <w:proofErr w:type="spellStart"/>
-      <w:r>
-        <w:t>dinners","completed":false</w:t>
-      </w:r>
-      <w:proofErr w:type="spellEnd"/>
-      <w:r>
-        <w:t xml:space="preserve">},{"id":2,"task":"Go to </w:t>
-      </w:r>
-      <w:proofErr w:type="spellStart"/>
-      <w:r>
-        <w:t>Wegmans","completed":false</w:t>
-      </w:r>
-      <w:proofErr w:type="spellEnd"/>
-      <w:r>
-        <w:t>}]}</w:t>
-      </w:r>
-    </w:p>
-    <w:p>
-      <w:pPr>
-        <w:spacing w:line="240" w:lineRule="auto"/>
-      </w:pPr>
     </w:p>
     <w:p>
       <w:pPr>
@@ -329,30 +257,6 @@
       <w:pPr>
         <w:spacing w:line="240" w:lineRule="auto"/>
       </w:pPr>
-      <w:r>
-        <w:t>curl http://localhost:3000/todos</w:t>
-      </w:r>
-    </w:p>
-    <w:p>
-      <w:pPr>
-        <w:spacing w:line="240" w:lineRule="auto"/>
-      </w:pPr>
-      <w:r>
-        <w:t>{"</w:t>
-      </w:r>
-      <w:proofErr w:type="spellStart"/>
-      <w:r>
-        <w:t>message":"No</w:t>
-      </w:r>
-      <w:proofErr w:type="spellEnd"/>
-      <w:r>
-        <w:t xml:space="preserve"> to-do items found, check request!"}</w:t>
-      </w:r>
-    </w:p>
-    <w:p>
-      <w:pPr>
-        <w:spacing w:line="240" w:lineRule="auto"/>
-      </w:pPr>
     </w:p>
     <w:p>
       <w:pPr>
@@ -381,31 +285,6 @@
       <w:pPr>
         <w:spacing w:line="240" w:lineRule="auto"/>
       </w:pPr>
-      <w:r>
-        <w:t>curl http://localhost:3000/todos/1</w:t>
-      </w:r>
-    </w:p>
-    <w:p>
-      <w:pPr>
-        <w:spacing w:line="240" w:lineRule="auto"/>
-      </w:pPr>
-      <w:r>
-        <w:t>{"</w:t>
-      </w:r>
-      <w:proofErr w:type="spellStart"/>
-      <w:r>
-        <w:t>message":"No</w:t>
-      </w:r>
-      <w:proofErr w:type="spellEnd"/>
-      <w:r>
-        <w:t xml:space="preserve"> to-do item found</w:t>
-      </w:r>
-      <w:r>
-        <w:t>, check ID request!</w:t>
-      </w:r>
-      <w:r>
-        <w:t>"}</w:t>
-      </w:r>
     </w:p>
     <w:p>
       <w:pPr>
@@ -426,31 +305,6 @@
     <w:p>
       <w:pPr>
         <w:spacing w:line="240" w:lineRule="auto"/>
-      </w:pPr>
-      <w:r>
-        <w:lastRenderedPageBreak/>
-        <w:t>curl http://localhost:3000/todos/2</w:t>
-      </w:r>
-    </w:p>
-    <w:p>
-      <w:pPr>
-        <w:spacing w:line="240" w:lineRule="auto"/>
-      </w:pPr>
-      <w:r>
-        <w:t>{"</w:t>
-      </w:r>
-      <w:proofErr w:type="spellStart"/>
-      <w:r>
-        <w:t>message":"To-do</w:t>
-      </w:r>
-      <w:proofErr w:type="spellEnd"/>
-      <w:r>
-        <w:t xml:space="preserve"> item with ID: 2 is not found"}</w:t>
-      </w:r>
-    </w:p>
-    <w:p>
-      <w:pPr>
-        <w:spacing w:line="240" w:lineRule="auto"/>
         <w:rPr>
           <w:b/>
           <w:bCs/>
@@ -484,30 +338,6 @@
       <w:pPr>
         <w:spacing w:line="240" w:lineRule="auto"/>
       </w:pPr>
-      <w:r>
-        <w:t>curl http://localhost:3000/todos?completed=true</w:t>
-      </w:r>
-    </w:p>
-    <w:p>
-      <w:pPr>
-        <w:spacing w:line="240" w:lineRule="auto"/>
-      </w:pPr>
-      <w:r>
-        <w:t>{"</w:t>
-      </w:r>
-      <w:proofErr w:type="spellStart"/>
-      <w:r>
-        <w:t>message":"No</w:t>
-      </w:r>
-      <w:proofErr w:type="spellEnd"/>
-      <w:r>
-        <w:t xml:space="preserve"> tasks match your completion status: 'true'"}</w:t>
-      </w:r>
-    </w:p>
-    <w:p>
-      <w:pPr>
-        <w:spacing w:line="240" w:lineRule="auto"/>
-      </w:pPr>
     </w:p>
     <w:p>
       <w:pPr>
@@ -551,47 +381,42 @@
     <w:p>
       <w:pPr>
         <w:spacing w:line="240" w:lineRule="auto"/>
-      </w:pPr>
-      <w:r>
-        <w:t xml:space="preserve">curl </w:t>
-      </w:r>
-      <w:r>
-        <w:t>-X POST http://localhost:3000/todos -H "Content-Type: application/</w:t>
-      </w:r>
-      <w:proofErr w:type="spellStart"/>
-      <w:r>
-        <w:t>json</w:t>
-      </w:r>
-      <w:proofErr w:type="spellEnd"/>
-      <w:r>
-        <w:t>" -d "{\"task\": \"Plan out APIs\"}"</w:t>
-      </w:r>
-    </w:p>
-    <w:p>
-      <w:pPr>
-        <w:spacing w:line="240" w:lineRule="auto"/>
-      </w:pPr>
-      <w:r>
-        <w:t>{"</w:t>
-      </w:r>
-      <w:proofErr w:type="spellStart"/>
-      <w:r>
-        <w:t>message":"Task</w:t>
-      </w:r>
-      <w:proofErr w:type="spellEnd"/>
-      <w:r>
-        <w:t xml:space="preserve">: Plan out APIs added </w:t>
-      </w:r>
-      <w:r>
-        <w:t>successfully</w:t>
-      </w:r>
-      <w:r>
-        <w:t>! ID: 3, Status: false"}</w:t>
-      </w:r>
-    </w:p>
-    <w:p>
-      <w:pPr>
-        <w:spacing w:line="240" w:lineRule="auto"/>
+        <w:rPr>
+          <w:sz w:val="18"/>
+          <w:szCs w:val="18"/>
+        </w:rPr>
+      </w:pPr>
+      <w:r>
+        <w:rPr>
+          <w:sz w:val="18"/>
+          <w:szCs w:val="18"/>
+        </w:rPr>
+        <w:t>curl -X POST http://localhost:3000/tasks -H "Content-Type: application/json" -d "{\"name\": \"Plan out dinners\"}"</w:t>
+      </w:r>
+    </w:p>
+    <w:p>
+      <w:pPr>
+        <w:spacing w:line="240" w:lineRule="auto"/>
+        <w:rPr>
+          <w:sz w:val="18"/>
+          <w:szCs w:val="18"/>
+        </w:rPr>
+      </w:pPr>
+      <w:r>
+        <w:rPr>
+          <w:sz w:val="18"/>
+          <w:szCs w:val="18"/>
+        </w:rPr>
+        <w:t>{"message":"Task: Plan out dinners added successfully! ID: 8, Status: 'false'"}</w:t>
+      </w:r>
+    </w:p>
+    <w:p>
+      <w:pPr>
+        <w:spacing w:line="240" w:lineRule="auto"/>
+        <w:rPr>
+          <w:sz w:val="18"/>
+          <w:szCs w:val="18"/>
+        </w:rPr>
       </w:pPr>
     </w:p>
     <w:p>
@@ -635,70 +460,6 @@
       <w:pPr>
         <w:spacing w:line="240" w:lineRule="auto"/>
       </w:pPr>
-      <w:r>
-        <w:t>curl -X POST http://localhost:3000/todos -H "Content-Type: application/</w:t>
-      </w:r>
-      <w:proofErr w:type="spellStart"/>
-      <w:r>
-        <w:t>json</w:t>
-      </w:r>
-      <w:proofErr w:type="spellEnd"/>
-      <w:r>
-        <w:t>" -d "{\"task\": 123}"</w:t>
-      </w:r>
-    </w:p>
-    <w:p>
-      <w:pPr>
-        <w:spacing w:line="240" w:lineRule="auto"/>
-      </w:pPr>
-      <w:r>
-        <w:t>{"</w:t>
-      </w:r>
-      <w:proofErr w:type="spellStart"/>
-      <w:r>
-        <w:t>message":"Task</w:t>
-      </w:r>
-      <w:proofErr w:type="spellEnd"/>
-      <w:r>
-        <w:t xml:space="preserve"> is required and must be a string"}</w:t>
-      </w:r>
-    </w:p>
-    <w:p>
-      <w:pPr>
-        <w:spacing w:line="240" w:lineRule="auto"/>
-      </w:pPr>
-      <w:r>
-        <w:t>curl -X POST http://localhost:3000/todos -H "Content-Type: application/</w:t>
-      </w:r>
-      <w:proofErr w:type="spellStart"/>
-      <w:r>
-        <w:t>json</w:t>
-      </w:r>
-      <w:proofErr w:type="spellEnd"/>
-      <w:r>
-        <w:t>" -d "{}"</w:t>
-      </w:r>
-    </w:p>
-    <w:p>
-      <w:pPr>
-        <w:spacing w:line="240" w:lineRule="auto"/>
-      </w:pPr>
-      <w:r>
-        <w:t>{"</w:t>
-      </w:r>
-      <w:proofErr w:type="spellStart"/>
-      <w:r>
-        <w:t>message":"Task</w:t>
-      </w:r>
-      <w:proofErr w:type="spellEnd"/>
-      <w:r>
-        <w:t xml:space="preserve"> is required and must be a string"}</w:t>
-      </w:r>
-    </w:p>
-    <w:p>
-      <w:pPr>
-        <w:spacing w:line="240" w:lineRule="auto"/>
-      </w:pPr>
     </w:p>
     <w:p>
       <w:pPr>
@@ -736,60 +497,95 @@
           <w:b/>
           <w:bCs/>
         </w:rPr>
-        <w:t>Update task with ID 1 to have completion status set to true</w:t>
-      </w:r>
-    </w:p>
-    <w:p>
-      <w:pPr>
-        <w:spacing w:line="240" w:lineRule="auto"/>
-      </w:pPr>
-      <w:r>
-        <w:t>curl -X PUT http://localhost:3000/todos/1 -H "Content-Type: application/</w:t>
-      </w:r>
-      <w:proofErr w:type="spellStart"/>
-      <w:r>
-        <w:t>json</w:t>
-      </w:r>
-      <w:proofErr w:type="spellEnd"/>
-      <w:r>
-        <w:t>" -d "{\"completed\": true}"</w:t>
-      </w:r>
-    </w:p>
-    <w:p>
-      <w:pPr>
-        <w:spacing w:line="240" w:lineRule="auto"/>
-      </w:pPr>
-      <w:r>
-        <w:t>{"</w:t>
-      </w:r>
-      <w:proofErr w:type="spellStart"/>
-      <w:r>
-        <w:t>message":"Task</w:t>
-      </w:r>
-      <w:proofErr w:type="spellEnd"/>
-      <w:r>
-        <w:t>: Plan out dinners updated successfully! ID: 1, Status: 'true'"}</w:t>
-      </w:r>
-    </w:p>
-    <w:p>
-      <w:pPr>
-        <w:spacing w:line="240" w:lineRule="auto"/>
-      </w:pPr>
-    </w:p>
-    <w:p>
-      <w:pPr>
-        <w:spacing w:line="240" w:lineRule="auto"/>
-        <w:rPr>
-          <w:b/>
-          <w:bCs/>
-        </w:rPr>
-      </w:pPr>
-      <w:r>
-        <w:rPr>
-          <w:b/>
-          <w:bCs/>
-        </w:rPr>
-        <w:t xml:space="preserve">Update task with ID 1 to have </w:t>
+        <w:t xml:space="preserve">Update task with </w:t>
+      </w:r>
+      <w:r>
+        <w:rPr>
+          <w:b/>
+          <w:bCs/>
+        </w:rPr>
+        <w:t xml:space="preserve">specific </w:t>
+      </w:r>
+      <w:r>
+        <w:rPr>
+          <w:b/>
+          <w:bCs/>
+        </w:rPr>
+        <w:t>ID to have completion status set to true</w:t>
+      </w:r>
+    </w:p>
+    <w:p>
+      <w:pPr>
+        <w:spacing w:line="240" w:lineRule="auto"/>
+        <w:rPr>
+          <w:sz w:val="18"/>
+          <w:szCs w:val="18"/>
+        </w:rPr>
+      </w:pPr>
+      <w:r>
+        <w:rPr>
+          <w:sz w:val="18"/>
+          <w:szCs w:val="18"/>
+        </w:rPr>
+        <w:t>curl -X PUT http://localhost:3000/tasks/10 -H "Content-Type: application/json" -d "{\"completed\": true}"</w:t>
+      </w:r>
+    </w:p>
+    <w:p>
+      <w:pPr>
+        <w:spacing w:line="240" w:lineRule="auto"/>
+        <w:rPr>
+          <w:sz w:val="18"/>
+          <w:szCs w:val="18"/>
+        </w:rPr>
+      </w:pPr>
+      <w:r>
+        <w:rPr>
+          <w:sz w:val="18"/>
+          <w:szCs w:val="18"/>
+        </w:rPr>
+        <w:t>{"message":"Task: 'Plan out dinner menus' updated successfully! ID: 10, Status: true"}</w:t>
+      </w:r>
+    </w:p>
+    <w:p>
+      <w:pPr>
+        <w:spacing w:line="240" w:lineRule="auto"/>
+      </w:pPr>
+    </w:p>
+    <w:p>
+      <w:pPr>
+        <w:spacing w:line="240" w:lineRule="auto"/>
+        <w:rPr>
+          <w:b/>
+          <w:bCs/>
+        </w:rPr>
+      </w:pPr>
+      <w:r>
+        <w:rPr>
+          <w:b/>
+          <w:bCs/>
+        </w:rPr>
+        <w:t xml:space="preserve">Update task with </w:t>
+      </w:r>
+      <w:r>
+        <w:rPr>
+          <w:b/>
+          <w:bCs/>
+        </w:rPr>
+        <w:t xml:space="preserve">specific </w:t>
+      </w:r>
+      <w:r>
+        <w:rPr>
+          <w:b/>
+          <w:bCs/>
+        </w:rPr>
+        <w:t xml:space="preserve">ID </w:t>
+      </w:r>
+      <w:r>
+        <w:rPr>
+          <w:b/>
+          <w:bCs/>
+        </w:rPr>
+        <w:t xml:space="preserve">to have </w:t>
       </w:r>
       <w:r>
         <w:rPr>
@@ -802,123 +598,33 @@
     <w:p>
       <w:pPr>
         <w:spacing w:line="240" w:lineRule="auto"/>
-      </w:pPr>
-      <w:r>
-        <w:t>curl -X PUT http://localhost:3000/todos/1 -H "Content-Type: application/</w:t>
-      </w:r>
-      <w:proofErr w:type="spellStart"/>
-      <w:r>
-        <w:t>json</w:t>
-      </w:r>
-      <w:proofErr w:type="spellEnd"/>
-      <w:r>
-        <w:t>" -d "{\"task\": \"Make Dinners\"}"</w:t>
-      </w:r>
-    </w:p>
-    <w:p>
-      <w:pPr>
-        <w:spacing w:line="240" w:lineRule="auto"/>
-      </w:pPr>
-      <w:r>
-        <w:t>{"</w:t>
-      </w:r>
-      <w:proofErr w:type="spellStart"/>
-      <w:r>
-        <w:t>message":"Task</w:t>
-      </w:r>
-      <w:proofErr w:type="spellEnd"/>
-      <w:r>
-        <w:t>: Make Dinners updated successfully! ID: 1, Status: 'false'"}</w:t>
-      </w:r>
-    </w:p>
-    <w:p>
-      <w:pPr>
-        <w:spacing w:line="240" w:lineRule="auto"/>
-      </w:pPr>
-    </w:p>
-    <w:p>
-      <w:pPr>
-        <w:spacing w:line="240" w:lineRule="auto"/>
-        <w:rPr>
-          <w:b/>
-          <w:bCs/>
-        </w:rPr>
-      </w:pPr>
-      <w:r>
-        <w:rPr>
-          <w:b/>
-          <w:bCs/>
-        </w:rPr>
-        <w:t xml:space="preserve">Update task with ID </w:t>
-      </w:r>
-      <w:r>
-        <w:rPr>
-          <w:b/>
-          <w:bCs/>
-        </w:rPr>
-        <w:t>2</w:t>
-      </w:r>
-      <w:r>
-        <w:rPr>
-          <w:b/>
-          <w:bCs/>
-        </w:rPr>
-        <w:t xml:space="preserve"> to have </w:t>
-      </w:r>
-      <w:r>
-        <w:rPr>
-          <w:b/>
-          <w:bCs/>
-        </w:rPr>
-        <w:t>a completion status of true</w:t>
-      </w:r>
-    </w:p>
-    <w:p>
-      <w:pPr>
-        <w:spacing w:line="240" w:lineRule="auto"/>
-      </w:pPr>
-      <w:r>
-        <w:t>curl -X PUT http://localhost:3000/todos/2 -H "Content-Type: application/</w:t>
-      </w:r>
-      <w:proofErr w:type="spellStart"/>
-      <w:r>
-        <w:t>json</w:t>
-      </w:r>
-      <w:proofErr w:type="spellEnd"/>
-      <w:r>
-        <w:t>" -d "{\"completed\": true}"</w:t>
-      </w:r>
-    </w:p>
-    <w:p>
-      <w:pPr>
-        <w:spacing w:line="240" w:lineRule="auto"/>
-      </w:pPr>
-      <w:r>
-        <w:t>{"</w:t>
-      </w:r>
-      <w:proofErr w:type="spellStart"/>
-      <w:r>
-        <w:t>message":"Task</w:t>
-      </w:r>
-      <w:proofErr w:type="spellEnd"/>
-      <w:r>
-        <w:t xml:space="preserve"> updated </w:t>
-      </w:r>
-      <w:proofErr w:type="spellStart"/>
-      <w:r>
-        <w:t>successfully!","task</w:t>
-      </w:r>
-      <w:proofErr w:type="spellEnd"/>
-      <w:r>
-        <w:t xml:space="preserve">":{"id":2,"task":"Go to </w:t>
-      </w:r>
-      <w:proofErr w:type="spellStart"/>
-      <w:r>
-        <w:t>Wegmans","completed":true</w:t>
-      </w:r>
-      <w:proofErr w:type="spellEnd"/>
-      <w:r>
-        <w:t>}}</w:t>
+        <w:rPr>
+          <w:sz w:val="18"/>
+          <w:szCs w:val="18"/>
+        </w:rPr>
+      </w:pPr>
+      <w:r>
+        <w:rPr>
+          <w:sz w:val="18"/>
+          <w:szCs w:val="18"/>
+        </w:rPr>
+        <w:t>curl -X PUT http://localhost:3000/tasks/10 -H "Content-Type: application/json" -d "{\"name\": \"Plan out dinner menus\"}"</w:t>
+      </w:r>
+    </w:p>
+    <w:p>
+      <w:pPr>
+        <w:spacing w:line="240" w:lineRule="auto"/>
+        <w:rPr>
+          <w:sz w:val="18"/>
+          <w:szCs w:val="18"/>
+        </w:rPr>
+      </w:pPr>
+      <w:r>
+        <w:rPr>
+          <w:sz w:val="18"/>
+          <w:szCs w:val="18"/>
+        </w:rPr>
+        <w:t>{"message":"Task: 'Plan out dinner menus' updated successfully! ID: 10, Status: true"}</w:t>
       </w:r>
     </w:p>
     <w:p>
@@ -983,38 +689,6 @@
       <w:pPr>
         <w:spacing w:line="240" w:lineRule="auto"/>
       </w:pPr>
-      <w:r>
-        <w:t>curl -X PUT http://localhost:3000/todos/4 -H "Content-Type: application/</w:t>
-      </w:r>
-      <w:proofErr w:type="spellStart"/>
-      <w:r>
-        <w:t>json</w:t>
-      </w:r>
-      <w:proofErr w:type="spellEnd"/>
-      <w:r>
-        <w:t>" -d "{\"task\": \"Make Dinners\"}"</w:t>
-      </w:r>
-    </w:p>
-    <w:p>
-      <w:pPr>
-        <w:spacing w:line="240" w:lineRule="auto"/>
-      </w:pPr>
-      <w:r>
-        <w:t>{"</w:t>
-      </w:r>
-      <w:proofErr w:type="spellStart"/>
-      <w:r>
-        <w:t>message":"To-do</w:t>
-      </w:r>
-      <w:proofErr w:type="spellEnd"/>
-      <w:r>
-        <w:t xml:space="preserve"> item with ID: 4 is not found"}</w:t>
-      </w:r>
-    </w:p>
-    <w:p>
-      <w:pPr>
-        <w:spacing w:line="240" w:lineRule="auto"/>
-      </w:pPr>
     </w:p>
     <w:p>
       <w:pPr>
@@ -1072,30 +746,42 @@
     <w:p>
       <w:pPr>
         <w:spacing w:line="240" w:lineRule="auto"/>
-      </w:pPr>
-      <w:r>
-        <w:t>curl -X DELETE http://localhost:3000/todos/1</w:t>
-      </w:r>
-    </w:p>
-    <w:p>
-      <w:pPr>
-        <w:spacing w:line="240" w:lineRule="auto"/>
-      </w:pPr>
-      <w:r>
-        <w:t>{"</w:t>
-      </w:r>
-      <w:proofErr w:type="spellStart"/>
-      <w:r>
-        <w:t>message":"Task</w:t>
-      </w:r>
-      <w:proofErr w:type="spellEnd"/>
-      <w:r>
-        <w:t>: Make Dinners with ID: 1 and Status: 'false', deleted successfully!"}</w:t>
-      </w:r>
-    </w:p>
-    <w:p>
-      <w:pPr>
-        <w:spacing w:line="240" w:lineRule="auto"/>
+        <w:rPr>
+          <w:sz w:val="18"/>
+          <w:szCs w:val="18"/>
+        </w:rPr>
+      </w:pPr>
+      <w:r>
+        <w:rPr>
+          <w:sz w:val="18"/>
+          <w:szCs w:val="18"/>
+        </w:rPr>
+        <w:t>curl -X DELETE http://localhost:3000/tasks/12</w:t>
+      </w:r>
+    </w:p>
+    <w:p>
+      <w:pPr>
+        <w:spacing w:line="240" w:lineRule="auto"/>
+        <w:rPr>
+          <w:sz w:val="18"/>
+          <w:szCs w:val="18"/>
+        </w:rPr>
+      </w:pPr>
+      <w:r>
+        <w:rPr>
+          <w:sz w:val="18"/>
+          <w:szCs w:val="18"/>
+        </w:rPr>
+        <w:t>{"message":"Task: 'Plan out dinners' deleted successfully! ID: 12, Status: true"}</w:t>
+      </w:r>
+    </w:p>
+    <w:p>
+      <w:pPr>
+        <w:spacing w:line="240" w:lineRule="auto"/>
+        <w:rPr>
+          <w:sz w:val="18"/>
+          <w:szCs w:val="18"/>
+        </w:rPr>
       </w:pPr>
     </w:p>
     <w:p>
@@ -1118,62 +804,6 @@
       <w:pPr>
         <w:spacing w:line="240" w:lineRule="auto"/>
       </w:pPr>
-      <w:r>
-        <w:t>curl -X DELETE http://localhost:3000/todos -H "Content-Type: application/</w:t>
-      </w:r>
-      <w:proofErr w:type="spellStart"/>
-      <w:r>
-        <w:t>json</w:t>
-      </w:r>
-      <w:proofErr w:type="spellEnd"/>
-      <w:r>
-        <w:t>" -d "{\"ids\":[2,4]}"</w:t>
-      </w:r>
-    </w:p>
-    <w:p>
-      <w:pPr>
-        <w:spacing w:line="240" w:lineRule="auto"/>
-      </w:pPr>
-      <w:r>
-        <w:t>{"</w:t>
-      </w:r>
-      <w:proofErr w:type="spellStart"/>
-      <w:r>
-        <w:t>message":"To-do</w:t>
-      </w:r>
-      <w:proofErr w:type="spellEnd"/>
-      <w:r>
-        <w:t xml:space="preserve"> items deleted successfully","</w:t>
-      </w:r>
-      <w:proofErr w:type="spellStart"/>
-      <w:r>
-        <w:t>deletedTodos</w:t>
-      </w:r>
-      <w:proofErr w:type="spellEnd"/>
-      <w:r>
-        <w:t xml:space="preserve">":[{"id":2,"task":"Go to </w:t>
-      </w:r>
-      <w:proofErr w:type="spellStart"/>
-      <w:r>
-        <w:t>Wegmans","completed":true</w:t>
-      </w:r>
-      <w:proofErr w:type="spellEnd"/>
-      <w:r>
-        <w:t xml:space="preserve">},{"id":4,"task":"Plan out </w:t>
-      </w:r>
-      <w:proofErr w:type="spellStart"/>
-      <w:r>
-        <w:t>APIs","completed":false</w:t>
-      </w:r>
-      <w:proofErr w:type="spellEnd"/>
-      <w:r>
-        <w:t>}]}</w:t>
-      </w:r>
-    </w:p>
-    <w:p>
-      <w:pPr>
-        <w:spacing w:line="240" w:lineRule="auto"/>
-      </w:pPr>
     </w:p>
     <w:p>
       <w:pPr>
@@ -1253,25 +883,6 @@
       <w:pPr>
         <w:spacing w:line="240" w:lineRule="auto"/>
       </w:pPr>
-      <w:r>
-        <w:t>curl -X DELETE http://localhost:3000/todos/4</w:t>
-      </w:r>
-    </w:p>
-    <w:p>
-      <w:pPr>
-        <w:spacing w:line="240" w:lineRule="auto"/>
-      </w:pPr>
-      <w:r>
-        <w:t>{"</w:t>
-      </w:r>
-      <w:proofErr w:type="spellStart"/>
-      <w:r>
-        <w:t>message":"To-do</w:t>
-      </w:r>
-      <w:proofErr w:type="spellEnd"/>
-      <w:r>
-        <w:t xml:space="preserve"> item with ID: 4 not found"}</w:t>
-      </w:r>
     </w:p>
     <w:sectPr>
       <w:pgSz w:w="12240" w:h="15840"/>

</xml_diff>